<commit_message>
updated Word version of codebook
</commit_message>
<xml_diff>
--- a/ProjectCodebook.docx
+++ b/ProjectCodebook.docx
@@ -226,6 +226,29 @@
         </w:rPr>
         <w:t xml:space="preserve"> Galaxy S smartphone, for 30 participants, performing six different activities.  For a detailed description of the variables in the original dataset, please refer to the codebook which comes with it when downloaded.</w:t>
       </w:r>
+      <w:r>
+        <w:rPr>
+          <w:sz w:val="24"/>
+          <w:szCs w:val="24"/>
+        </w:rPr>
+        <w:t xml:space="preserve"> Since the measurement data in the original dataset were normalized, all data are </w:t>
+      </w:r>
+      <w:proofErr w:type="spellStart"/>
+      <w:r>
+        <w:rPr>
+          <w:sz w:val="24"/>
+          <w:szCs w:val="24"/>
+        </w:rPr>
+        <w:t>unitless</w:t>
+      </w:r>
+      <w:proofErr w:type="spellEnd"/>
+      <w:r>
+        <w:rPr>
+          <w:sz w:val="24"/>
+          <w:szCs w:val="24"/>
+        </w:rPr>
+        <w:t>.</w:t>
+      </w:r>
     </w:p>
     <w:p>
       <w:pPr>
@@ -1414,7 +1437,30 @@
           <w:sz w:val="24"/>
           <w:szCs w:val="24"/>
         </w:rPr>
-        <w:t xml:space="preserve"> values have the same units as the original measurements.</w:t>
+        <w:t xml:space="preserve"> values </w:t>
+      </w:r>
+      <w:r>
+        <w:rPr>
+          <w:sz w:val="24"/>
+          <w:szCs w:val="24"/>
+        </w:rPr>
+        <w:t xml:space="preserve">remain </w:t>
+      </w:r>
+      <w:proofErr w:type="spellStart"/>
+      <w:r>
+        <w:rPr>
+          <w:sz w:val="24"/>
+          <w:szCs w:val="24"/>
+        </w:rPr>
+        <w:t>unitless</w:t>
+      </w:r>
+      <w:proofErr w:type="spellEnd"/>
+      <w:r>
+        <w:rPr>
+          <w:sz w:val="24"/>
+          <w:szCs w:val="24"/>
+        </w:rPr>
+        <w:t>.</w:t>
       </w:r>
       <w:r>
         <w:rPr>
@@ -1423,6 +1469,8 @@
         </w:rPr>
         <w:t xml:space="preserve">  </w:t>
       </w:r>
+      <w:bookmarkStart w:id="0" w:name="_GoBack"/>
+      <w:bookmarkEnd w:id="0"/>
     </w:p>
     <w:p>
       <w:pPr>
@@ -4413,8 +4461,6 @@
           <w:szCs w:val="24"/>
         </w:rPr>
       </w:pPr>
-      <w:bookmarkStart w:id="0" w:name="_GoBack"/>
-      <w:bookmarkEnd w:id="0"/>
       <w:r>
         <w:rPr>
           <w:b/>
@@ -6075,7 +6121,7 @@
           <w:rPr>
             <w:noProof/>
           </w:rPr>
-          <w:t>1</w:t>
+          <w:t>3</w:t>
         </w:r>
         <w:r>
           <w:rPr>
@@ -6563,6 +6609,7 @@
   <w:style w:type="character" w:default="1" w:styleId="DefaultParagraphFont">
     <w:name w:val="Default Paragraph Font"/>
     <w:uiPriority w:val="1"/>
+    <w:semiHidden/>
     <w:unhideWhenUsed/>
   </w:style>
   <w:style w:type="table" w:default="1" w:styleId="TableNormal">
@@ -6819,6 +6866,7 @@
   <w:style w:type="character" w:default="1" w:styleId="DefaultParagraphFont">
     <w:name w:val="Default Paragraph Font"/>
     <w:uiPriority w:val="1"/>
+    <w:semiHidden/>
     <w:unhideWhenUsed/>
   </w:style>
   <w:style w:type="table" w:default="1" w:styleId="TableNormal">

</xml_diff>